<commit_message>
fix diags and docs
</commit_message>
<xml_diff>
--- a/docs/System_Requirements.docx
+++ b/docs/System_Requirements.docx
@@ -491,152 +491,6 @@
         <w:spacing w:before="100" w:beforeAutospacing="1" w:after="100" w:afterAutospacing="1" w:line="240" w:lineRule="auto"/>
         <w:rPr>
           <w:rFonts w:ascii="Times New Roman" w:eastAsia="Times New Roman" w:hAnsi="Times New Roman" w:cs="Times New Roman"/>
-          <w:i/>
-          <w:iCs/>
-          <w:sz w:val="28"/>
-          <w:szCs w:val="28"/>
-          <w:lang w:eastAsia="uk-UA"/>
-        </w:rPr>
-      </w:pPr>
-      <w:r>
-        <w:rPr>
-          <w:rFonts w:ascii="Times New Roman" w:eastAsia="Times New Roman" w:hAnsi="Times New Roman" w:cs="Times New Roman"/>
-          <w:i/>
-          <w:iCs/>
-          <w:sz w:val="28"/>
-          <w:szCs w:val="28"/>
-          <w:lang w:eastAsia="uk-UA"/>
-        </w:rPr>
-        <w:t>Альтернативні сценарії:</w:t>
-      </w:r>
-    </w:p>
-    <w:p>
-      <w:pPr>
-        <w:numPr>
-          <w:ilvl w:val="0"/>
-          <w:numId w:val="32"/>
-        </w:numPr>
-        <w:spacing w:before="100" w:beforeAutospacing="1" w:after="100" w:afterAutospacing="1" w:line="240" w:lineRule="auto"/>
-        <w:rPr>
-          <w:rFonts w:ascii="Times New Roman" w:eastAsia="Times New Roman" w:hAnsi="Times New Roman" w:cs="Times New Roman"/>
-          <w:sz w:val="28"/>
-          <w:szCs w:val="28"/>
-          <w:lang w:eastAsia="uk-UA"/>
-        </w:rPr>
-      </w:pPr>
-      <w:r>
-        <w:rPr>
-          <w:rFonts w:ascii="Times New Roman" w:eastAsia="Times New Roman" w:hAnsi="Times New Roman" w:cs="Times New Roman"/>
-          <w:sz w:val="28"/>
-          <w:szCs w:val="28"/>
-          <w:lang w:eastAsia="uk-UA"/>
-        </w:rPr>
-        <w:t>Якщо токен недійсний, система повідомляє про це.</w:t>
-      </w:r>
-    </w:p>
-    <w:p>
-      <w:pPr>
-        <w:numPr>
-          <w:ilvl w:val="0"/>
-          <w:numId w:val="32"/>
-        </w:numPr>
-        <w:spacing w:before="100" w:beforeAutospacing="1" w:after="100" w:afterAutospacing="1" w:line="240" w:lineRule="auto"/>
-        <w:rPr>
-          <w:rFonts w:ascii="Times New Roman" w:eastAsia="Times New Roman" w:hAnsi="Times New Roman" w:cs="Times New Roman"/>
-          <w:sz w:val="28"/>
-          <w:szCs w:val="28"/>
-          <w:lang w:eastAsia="uk-UA"/>
-        </w:rPr>
-      </w:pPr>
-      <w:r>
-        <w:rPr>
-          <w:rFonts w:ascii="Times New Roman" w:eastAsia="Times New Roman" w:hAnsi="Times New Roman" w:cs="Times New Roman"/>
-          <w:sz w:val="28"/>
-          <w:szCs w:val="28"/>
-          <w:lang w:eastAsia="uk-UA"/>
-        </w:rPr>
-        <w:t xml:space="preserve">Користувач вирішує працювати без інтеграції, </w:t>
-      </w:r>
-      <w:r>
-        <w:rPr>
-          <w:rFonts w:ascii="Times New Roman" w:eastAsia="Times New Roman" w:hAnsi="Times New Roman" w:cs="Times New Roman"/>
-          <w:sz w:val="28"/>
-          <w:szCs w:val="28"/>
-          <w:lang w:eastAsia="uk-UA"/>
-        </w:rPr>
-        <w:t>сам вводить Прізвище</w:t>
-      </w:r>
-      <w:r>
-        <w:rPr>
-          <w:rFonts w:ascii="Times New Roman" w:eastAsia="Times New Roman" w:hAnsi="Times New Roman" w:cs="Times New Roman"/>
-          <w:sz w:val="28"/>
-          <w:szCs w:val="28"/>
-          <w:lang w:val="ru-RU" w:eastAsia="uk-UA"/>
-        </w:rPr>
-        <w:t>/</w:t>
-      </w:r>
-      <w:proofErr w:type="spellStart"/>
-      <w:r>
-        <w:rPr>
-          <w:rFonts w:ascii="Times New Roman" w:eastAsia="Times New Roman" w:hAnsi="Times New Roman" w:cs="Times New Roman"/>
-          <w:sz w:val="28"/>
-          <w:szCs w:val="28"/>
-          <w:lang w:eastAsia="uk-UA"/>
-        </w:rPr>
-        <w:t>Ім</w:t>
-      </w:r>
-      <w:proofErr w:type="spellEnd"/>
-      <w:r>
-        <w:rPr>
-          <w:rFonts w:ascii="Times New Roman" w:eastAsia="Times New Roman" w:hAnsi="Times New Roman" w:cs="Times New Roman"/>
-          <w:sz w:val="28"/>
-          <w:szCs w:val="28"/>
-          <w:lang w:val="ru-RU" w:eastAsia="uk-UA"/>
-        </w:rPr>
-        <w:t>’</w:t>
-      </w:r>
-      <w:r>
-        <w:rPr>
-          <w:rFonts w:ascii="Times New Roman" w:eastAsia="Times New Roman" w:hAnsi="Times New Roman" w:cs="Times New Roman"/>
-          <w:sz w:val="28"/>
-          <w:szCs w:val="28"/>
-          <w:lang w:val="ru-RU" w:eastAsia="uk-UA"/>
-        </w:rPr>
-        <w:t xml:space="preserve">я та </w:t>
-      </w:r>
-      <w:r>
-        <w:rPr>
-          <w:rFonts w:ascii="Times New Roman" w:eastAsia="Times New Roman" w:hAnsi="Times New Roman" w:cs="Times New Roman"/>
-          <w:sz w:val="28"/>
-          <w:szCs w:val="28"/>
-          <w:lang w:eastAsia="uk-UA"/>
-        </w:rPr>
-        <w:t>використову</w:t>
-      </w:r>
-      <w:r>
-        <w:rPr>
-          <w:rFonts w:ascii="Times New Roman" w:eastAsia="Times New Roman" w:hAnsi="Times New Roman" w:cs="Times New Roman"/>
-          <w:sz w:val="28"/>
-          <w:szCs w:val="28"/>
-          <w:lang w:eastAsia="uk-UA"/>
-        </w:rPr>
-        <w:t>є</w:t>
-      </w:r>
-      <w:r>
-        <w:rPr>
-          <w:rFonts w:ascii="Times New Roman" w:eastAsia="Times New Roman" w:hAnsi="Times New Roman" w:cs="Times New Roman"/>
-          <w:sz w:val="28"/>
-          <w:szCs w:val="28"/>
-          <w:lang w:eastAsia="uk-UA"/>
-        </w:rPr>
-        <w:t xml:space="preserve"> ручне введення витрат.</w:t>
-      </w:r>
-    </w:p>
-    <w:p>
-      <w:pPr>
-        <w:spacing w:before="100" w:beforeAutospacing="1" w:after="100" w:afterAutospacing="1" w:line="240" w:lineRule="auto"/>
-        <w:rPr>
-          <w:rFonts w:ascii="Times New Roman" w:eastAsia="Times New Roman" w:hAnsi="Times New Roman" w:cs="Times New Roman"/>
           <w:sz w:val="28"/>
           <w:szCs w:val="28"/>
           <w:lang w:eastAsia="uk-UA"/>
@@ -651,7 +505,18 @@
           <w:szCs w:val="28"/>
           <w:lang w:eastAsia="uk-UA"/>
         </w:rPr>
-        <w:t>UC2: Ручне додавання витрат та доходів</w:t>
+        <w:t xml:space="preserve">UC2: </w:t>
+      </w:r>
+      <w:r>
+        <w:rPr>
+          <w:rFonts w:ascii="Times New Roman" w:eastAsia="Times New Roman" w:hAnsi="Times New Roman" w:cs="Times New Roman"/>
+          <w:b/>
+          <w:bCs/>
+          <w:sz w:val="28"/>
+          <w:szCs w:val="28"/>
+          <w:lang w:eastAsia="uk-UA"/>
+        </w:rPr>
+        <w:t>Транзакції</w:t>
       </w:r>
     </w:p>
     <w:p>
@@ -675,7 +540,25 @@
           <w:szCs w:val="28"/>
           <w:lang w:eastAsia="uk-UA"/>
         </w:rPr>
-        <w:t>Користувач обирає вкладку «Витрати» або «Доходи».</w:t>
+        <w:t>Користувач обирає вкладку «</w:t>
+      </w:r>
+      <w:r>
+        <w:rPr>
+          <w:rFonts w:ascii="Times New Roman" w:eastAsia="Times New Roman" w:hAnsi="Times New Roman" w:cs="Times New Roman"/>
+          <w:sz w:val="28"/>
+          <w:szCs w:val="28"/>
+          <w:lang w:eastAsia="uk-UA"/>
+        </w:rPr>
+        <w:t>Транзакції</w:t>
+      </w:r>
+      <w:r>
+        <w:rPr>
+          <w:rFonts w:ascii="Times New Roman" w:eastAsia="Times New Roman" w:hAnsi="Times New Roman" w:cs="Times New Roman"/>
+          <w:sz w:val="28"/>
+          <w:szCs w:val="28"/>
+          <w:lang w:eastAsia="uk-UA"/>
+        </w:rPr>
+        <w:t>».</w:t>
       </w:r>
     </w:p>
     <w:p>
@@ -699,7 +582,7 @@
           <w:szCs w:val="28"/>
           <w:lang w:eastAsia="uk-UA"/>
         </w:rPr>
-        <w:t>Вибирає категорію витрати/доходу.</w:t>
+        <w:t>Має змогу передивитися нещодавні транзакції та відсортувати їх.</w:t>
       </w:r>
     </w:p>
     <w:p>
@@ -723,7 +606,7 @@
           <w:szCs w:val="28"/>
           <w:lang w:eastAsia="uk-UA"/>
         </w:rPr>
-        <w:t>Вводить суму та за бажанням опис транзакції.</w:t>
+        <w:t>Може вручну додати транзакцію.</w:t>
       </w:r>
     </w:p>
     <w:p>
@@ -747,7 +630,91 @@
           <w:szCs w:val="28"/>
           <w:lang w:eastAsia="uk-UA"/>
         </w:rPr>
+        <w:t>Вводить суму</w:t>
+      </w:r>
+      <w:r>
+        <w:rPr>
+          <w:rFonts w:ascii="Times New Roman" w:eastAsia="Times New Roman" w:hAnsi="Times New Roman" w:cs="Times New Roman"/>
+          <w:sz w:val="28"/>
+          <w:szCs w:val="28"/>
+          <w:lang w:eastAsia="uk-UA"/>
+        </w:rPr>
+        <w:t>, категорію, дату</w:t>
+      </w:r>
+      <w:r>
+        <w:rPr>
+          <w:rFonts w:ascii="Times New Roman" w:eastAsia="Times New Roman" w:hAnsi="Times New Roman" w:cs="Times New Roman"/>
+          <w:sz w:val="28"/>
+          <w:szCs w:val="28"/>
+          <w:lang w:eastAsia="uk-UA"/>
+        </w:rPr>
+        <w:t xml:space="preserve"> та </w:t>
+      </w:r>
+      <w:r>
+        <w:rPr>
+          <w:rFonts w:ascii="Times New Roman" w:eastAsia="Times New Roman" w:hAnsi="Times New Roman" w:cs="Times New Roman"/>
+          <w:sz w:val="28"/>
+          <w:szCs w:val="28"/>
+          <w:lang w:eastAsia="uk-UA"/>
+        </w:rPr>
+        <w:t>тип транзакції</w:t>
+      </w:r>
+      <w:r>
+        <w:rPr>
+          <w:rFonts w:ascii="Times New Roman" w:eastAsia="Times New Roman" w:hAnsi="Times New Roman" w:cs="Times New Roman"/>
+          <w:sz w:val="28"/>
+          <w:szCs w:val="28"/>
+          <w:lang w:eastAsia="uk-UA"/>
+        </w:rPr>
+        <w:t>.</w:t>
+      </w:r>
+    </w:p>
+    <w:p>
+      <w:pPr>
+        <w:numPr>
+          <w:ilvl w:val="0"/>
+          <w:numId w:val="33"/>
+        </w:numPr>
+        <w:spacing w:before="100" w:beforeAutospacing="1" w:after="100" w:afterAutospacing="1" w:line="240" w:lineRule="auto"/>
+        <w:rPr>
+          <w:rFonts w:ascii="Times New Roman" w:eastAsia="Times New Roman" w:hAnsi="Times New Roman" w:cs="Times New Roman"/>
+          <w:sz w:val="28"/>
+          <w:szCs w:val="28"/>
+          <w:lang w:eastAsia="uk-UA"/>
+        </w:rPr>
+      </w:pPr>
+      <w:r>
+        <w:rPr>
+          <w:rFonts w:ascii="Times New Roman" w:eastAsia="Times New Roman" w:hAnsi="Times New Roman" w:cs="Times New Roman"/>
+          <w:sz w:val="28"/>
+          <w:szCs w:val="28"/>
+          <w:lang w:eastAsia="uk-UA"/>
+        </w:rPr>
         <w:t>Натискає кнопку «Додати», і транзакція зберігається в базі даних.</w:t>
+      </w:r>
+    </w:p>
+    <w:p>
+      <w:pPr>
+        <w:numPr>
+          <w:ilvl w:val="0"/>
+          <w:numId w:val="33"/>
+        </w:numPr>
+        <w:spacing w:before="100" w:beforeAutospacing="1" w:after="100" w:afterAutospacing="1" w:line="240" w:lineRule="auto"/>
+        <w:rPr>
+          <w:rFonts w:ascii="Times New Roman" w:eastAsia="Times New Roman" w:hAnsi="Times New Roman" w:cs="Times New Roman"/>
+          <w:sz w:val="28"/>
+          <w:szCs w:val="28"/>
+          <w:lang w:eastAsia="uk-UA"/>
+        </w:rPr>
+      </w:pPr>
+      <w:r>
+        <w:rPr>
+          <w:rFonts w:ascii="Times New Roman" w:eastAsia="Times New Roman" w:hAnsi="Times New Roman" w:cs="Times New Roman"/>
+          <w:sz w:val="28"/>
+          <w:szCs w:val="28"/>
+          <w:lang w:eastAsia="uk-UA"/>
+        </w:rPr>
+        <w:t>Користувач може редагувати або видаляти вручну додані транзакції.</w:t>
       </w:r>
     </w:p>
     <w:p>
@@ -1129,6 +1096,7 @@
           <w:szCs w:val="28"/>
           <w:lang w:eastAsia="uk-UA"/>
         </w:rPr>
+        <w:lastRenderedPageBreak/>
         <w:t xml:space="preserve">Система надсилає запит до </w:t>
       </w:r>
       <w:proofErr w:type="spellStart"/>
@@ -1269,30 +1237,6 @@
           <w:szCs w:val="28"/>
           <w:lang w:eastAsia="uk-UA"/>
         </w:rPr>
-        <w:t>Відсутність нових транзакцій — користувач отримує повідомлення.</w:t>
-      </w:r>
-    </w:p>
-    <w:p>
-      <w:pPr>
-        <w:numPr>
-          <w:ilvl w:val="0"/>
-          <w:numId w:val="38"/>
-        </w:numPr>
-        <w:spacing w:before="100" w:beforeAutospacing="1" w:after="100" w:afterAutospacing="1" w:line="240" w:lineRule="auto"/>
-        <w:rPr>
-          <w:rFonts w:ascii="Times New Roman" w:eastAsia="Times New Roman" w:hAnsi="Times New Roman" w:cs="Times New Roman"/>
-          <w:sz w:val="28"/>
-          <w:szCs w:val="28"/>
-          <w:lang w:eastAsia="uk-UA"/>
-        </w:rPr>
-      </w:pPr>
-      <w:r>
-        <w:rPr>
-          <w:rFonts w:ascii="Times New Roman" w:eastAsia="Times New Roman" w:hAnsi="Times New Roman" w:cs="Times New Roman"/>
-          <w:sz w:val="28"/>
-          <w:szCs w:val="28"/>
-          <w:lang w:eastAsia="uk-UA"/>
-        </w:rPr>
         <w:t>Помилка API — система пропонує повторити запит пізніше.</w:t>
       </w:r>
     </w:p>
@@ -1411,6 +1355,30 @@
           <w:szCs w:val="28"/>
           <w:lang w:eastAsia="uk-UA"/>
         </w:rPr>
+        <w:t>Користувач має можливість подивитися курси валют.</w:t>
+      </w:r>
+    </w:p>
+    <w:p>
+      <w:pPr>
+        <w:numPr>
+          <w:ilvl w:val="0"/>
+          <w:numId w:val="39"/>
+        </w:numPr>
+        <w:spacing w:before="100" w:beforeAutospacing="1" w:after="100" w:afterAutospacing="1" w:line="240" w:lineRule="auto"/>
+        <w:rPr>
+          <w:rFonts w:ascii="Times New Roman" w:eastAsia="Times New Roman" w:hAnsi="Times New Roman" w:cs="Times New Roman"/>
+          <w:sz w:val="28"/>
+          <w:szCs w:val="28"/>
+          <w:lang w:eastAsia="uk-UA"/>
+        </w:rPr>
+      </w:pPr>
+      <w:r>
+        <w:rPr>
+          <w:rFonts w:ascii="Times New Roman" w:eastAsia="Times New Roman" w:hAnsi="Times New Roman" w:cs="Times New Roman"/>
+          <w:sz w:val="28"/>
+          <w:szCs w:val="28"/>
+          <w:lang w:eastAsia="uk-UA"/>
+        </w:rPr>
         <w:t>Дані відображаються у вигляді гістограм</w:t>
       </w:r>
       <w:r>
@@ -1541,7 +1509,241 @@
           <w:szCs w:val="28"/>
           <w:lang w:eastAsia="uk-UA"/>
         </w:rPr>
-        <w:t>Користувач може ввімкнути/вимкнути сповіщення.</w:t>
+        <w:t>Перегляд балансу на карті.</w:t>
+      </w:r>
+    </w:p>
+    <w:p>
+      <w:pPr>
+        <w:spacing w:before="100" w:beforeAutospacing="1" w:after="100" w:afterAutospacing="1" w:line="240" w:lineRule="auto"/>
+        <w:rPr>
+          <w:rFonts w:ascii="Times New Roman" w:eastAsia="Times New Roman" w:hAnsi="Times New Roman" w:cs="Times New Roman"/>
+          <w:sz w:val="28"/>
+          <w:szCs w:val="28"/>
+          <w:lang w:eastAsia="uk-UA"/>
+        </w:rPr>
+      </w:pPr>
+      <w:r>
+        <w:rPr>
+          <w:rFonts w:ascii="Times New Roman" w:eastAsia="Times New Roman" w:hAnsi="Times New Roman" w:cs="Times New Roman"/>
+          <w:b/>
+          <w:bCs/>
+          <w:sz w:val="28"/>
+          <w:szCs w:val="28"/>
+          <w:lang w:eastAsia="uk-UA"/>
+        </w:rPr>
+        <w:t>UC</w:t>
+      </w:r>
+      <w:r>
+        <w:rPr>
+          <w:rFonts w:ascii="Times New Roman" w:eastAsia="Times New Roman" w:hAnsi="Times New Roman" w:cs="Times New Roman"/>
+          <w:b/>
+          <w:bCs/>
+          <w:sz w:val="28"/>
+          <w:szCs w:val="28"/>
+          <w:lang w:eastAsia="uk-UA"/>
+        </w:rPr>
+        <w:t>7</w:t>
+      </w:r>
+      <w:r>
+        <w:rPr>
+          <w:rFonts w:ascii="Times New Roman" w:eastAsia="Times New Roman" w:hAnsi="Times New Roman" w:cs="Times New Roman"/>
+          <w:b/>
+          <w:bCs/>
+          <w:sz w:val="28"/>
+          <w:szCs w:val="28"/>
+          <w:lang w:eastAsia="uk-UA"/>
+        </w:rPr>
+        <w:t xml:space="preserve">: </w:t>
+      </w:r>
+      <w:r>
+        <w:rPr>
+          <w:rFonts w:ascii="Times New Roman" w:eastAsia="Times New Roman" w:hAnsi="Times New Roman" w:cs="Times New Roman"/>
+          <w:b/>
+          <w:bCs/>
+          <w:sz w:val="28"/>
+          <w:szCs w:val="28"/>
+          <w:lang w:eastAsia="uk-UA"/>
+        </w:rPr>
+        <w:t>Налаштування</w:t>
+      </w:r>
+    </w:p>
+    <w:p>
+      <w:pPr>
+        <w:numPr>
+          <w:ilvl w:val="0"/>
+          <w:numId w:val="33"/>
+        </w:numPr>
+        <w:spacing w:before="100" w:beforeAutospacing="1" w:after="100" w:afterAutospacing="1" w:line="240" w:lineRule="auto"/>
+        <w:rPr>
+          <w:rFonts w:ascii="Times New Roman" w:eastAsia="Times New Roman" w:hAnsi="Times New Roman" w:cs="Times New Roman"/>
+          <w:sz w:val="28"/>
+          <w:szCs w:val="28"/>
+          <w:lang w:eastAsia="uk-UA"/>
+        </w:rPr>
+      </w:pPr>
+      <w:r>
+        <w:rPr>
+          <w:rFonts w:ascii="Times New Roman" w:eastAsia="Times New Roman" w:hAnsi="Times New Roman" w:cs="Times New Roman"/>
+          <w:sz w:val="28"/>
+          <w:szCs w:val="28"/>
+          <w:lang w:eastAsia="uk-UA"/>
+        </w:rPr>
+        <w:t>Користувач відкриває «Налаштування»</w:t>
+      </w:r>
+    </w:p>
+    <w:p>
+      <w:pPr>
+        <w:numPr>
+          <w:ilvl w:val="0"/>
+          <w:numId w:val="33"/>
+        </w:numPr>
+        <w:spacing w:before="100" w:beforeAutospacing="1" w:after="100" w:afterAutospacing="1" w:line="240" w:lineRule="auto"/>
+        <w:rPr>
+          <w:rFonts w:ascii="Times New Roman" w:eastAsia="Times New Roman" w:hAnsi="Times New Roman" w:cs="Times New Roman"/>
+          <w:sz w:val="28"/>
+          <w:szCs w:val="28"/>
+          <w:lang w:eastAsia="uk-UA"/>
+        </w:rPr>
+      </w:pPr>
+      <w:r>
+        <w:rPr>
+          <w:rFonts w:ascii="Times New Roman" w:eastAsia="Times New Roman" w:hAnsi="Times New Roman" w:cs="Times New Roman"/>
+          <w:sz w:val="28"/>
+          <w:szCs w:val="28"/>
+          <w:lang w:eastAsia="uk-UA"/>
+        </w:rPr>
+        <w:t>Має змогу вимкнути</w:t>
+      </w:r>
+      <w:r>
+        <w:rPr>
+          <w:rFonts w:ascii="Times New Roman" w:eastAsia="Times New Roman" w:hAnsi="Times New Roman" w:cs="Times New Roman"/>
+          <w:sz w:val="28"/>
+          <w:szCs w:val="28"/>
+          <w:lang w:val="ru-RU" w:eastAsia="uk-UA"/>
+        </w:rPr>
+        <w:t>/</w:t>
+      </w:r>
+      <w:proofErr w:type="spellStart"/>
+      <w:r>
+        <w:rPr>
+          <w:rFonts w:ascii="Times New Roman" w:eastAsia="Times New Roman" w:hAnsi="Times New Roman" w:cs="Times New Roman"/>
+          <w:sz w:val="28"/>
+          <w:szCs w:val="28"/>
+          <w:lang w:eastAsia="uk-UA"/>
+        </w:rPr>
+        <w:t>вімкнути</w:t>
+      </w:r>
+      <w:proofErr w:type="spellEnd"/>
+      <w:r>
+        <w:rPr>
+          <w:rFonts w:ascii="Times New Roman" w:eastAsia="Times New Roman" w:hAnsi="Times New Roman" w:cs="Times New Roman"/>
+          <w:sz w:val="28"/>
+          <w:szCs w:val="28"/>
+          <w:lang w:eastAsia="uk-UA"/>
+        </w:rPr>
+        <w:t xml:space="preserve"> сповіщення.</w:t>
+      </w:r>
+    </w:p>
+    <w:p>
+      <w:pPr>
+        <w:numPr>
+          <w:ilvl w:val="0"/>
+          <w:numId w:val="33"/>
+        </w:numPr>
+        <w:spacing w:before="100" w:beforeAutospacing="1" w:after="100" w:afterAutospacing="1" w:line="240" w:lineRule="auto"/>
+        <w:rPr>
+          <w:rFonts w:ascii="Times New Roman" w:eastAsia="Times New Roman" w:hAnsi="Times New Roman" w:cs="Times New Roman"/>
+          <w:sz w:val="28"/>
+          <w:szCs w:val="28"/>
+          <w:lang w:eastAsia="uk-UA"/>
+        </w:rPr>
+      </w:pPr>
+      <w:r>
+        <w:rPr>
+          <w:rFonts w:ascii="Times New Roman" w:eastAsia="Times New Roman" w:hAnsi="Times New Roman" w:cs="Times New Roman"/>
+          <w:sz w:val="28"/>
+          <w:szCs w:val="28"/>
+          <w:lang w:eastAsia="uk-UA"/>
+        </w:rPr>
+        <w:t>Може вибрати основну валюту.</w:t>
+      </w:r>
+    </w:p>
+    <w:p>
+      <w:pPr>
+        <w:numPr>
+          <w:ilvl w:val="0"/>
+          <w:numId w:val="33"/>
+        </w:numPr>
+        <w:spacing w:before="100" w:beforeAutospacing="1" w:after="100" w:afterAutospacing="1" w:line="240" w:lineRule="auto"/>
+        <w:rPr>
+          <w:rFonts w:ascii="Times New Roman" w:eastAsia="Times New Roman" w:hAnsi="Times New Roman" w:cs="Times New Roman"/>
+          <w:sz w:val="28"/>
+          <w:szCs w:val="28"/>
+          <w:lang w:eastAsia="uk-UA"/>
+        </w:rPr>
+      </w:pPr>
+      <w:r>
+        <w:rPr>
+          <w:rFonts w:ascii="Times New Roman" w:eastAsia="Times New Roman" w:hAnsi="Times New Roman" w:cs="Times New Roman"/>
+          <w:sz w:val="28"/>
+          <w:szCs w:val="28"/>
+          <w:lang w:eastAsia="uk-UA"/>
+        </w:rPr>
+        <w:t>Натискає кнопку «</w:t>
+      </w:r>
+      <w:r>
+        <w:rPr>
+          <w:rFonts w:ascii="Times New Roman" w:eastAsia="Times New Roman" w:hAnsi="Times New Roman" w:cs="Times New Roman"/>
+          <w:sz w:val="28"/>
+          <w:szCs w:val="28"/>
+          <w:lang w:eastAsia="uk-UA"/>
+        </w:rPr>
+        <w:t>Зберегти</w:t>
+      </w:r>
+      <w:r>
+        <w:rPr>
+          <w:rFonts w:ascii="Times New Roman" w:eastAsia="Times New Roman" w:hAnsi="Times New Roman" w:cs="Times New Roman"/>
+          <w:sz w:val="28"/>
+          <w:szCs w:val="28"/>
+          <w:lang w:eastAsia="uk-UA"/>
+        </w:rPr>
+        <w:t xml:space="preserve">», і </w:t>
+      </w:r>
+      <w:r>
+        <w:rPr>
+          <w:rFonts w:ascii="Times New Roman" w:eastAsia="Times New Roman" w:hAnsi="Times New Roman" w:cs="Times New Roman"/>
+          <w:sz w:val="28"/>
+          <w:szCs w:val="28"/>
+          <w:lang w:eastAsia="uk-UA"/>
+        </w:rPr>
+        <w:t>зміни</w:t>
+      </w:r>
+      <w:r>
+        <w:rPr>
+          <w:rFonts w:ascii="Times New Roman" w:eastAsia="Times New Roman" w:hAnsi="Times New Roman" w:cs="Times New Roman"/>
+          <w:sz w:val="28"/>
+          <w:szCs w:val="28"/>
+          <w:lang w:eastAsia="uk-UA"/>
+        </w:rPr>
+        <w:t xml:space="preserve"> зберіга</w:t>
+      </w:r>
+      <w:r>
+        <w:rPr>
+          <w:rFonts w:ascii="Times New Roman" w:eastAsia="Times New Roman" w:hAnsi="Times New Roman" w:cs="Times New Roman"/>
+          <w:sz w:val="28"/>
+          <w:szCs w:val="28"/>
+          <w:lang w:eastAsia="uk-UA"/>
+        </w:rPr>
+        <w:t>ю</w:t>
+      </w:r>
+      <w:r>
+        <w:rPr>
+          <w:rFonts w:ascii="Times New Roman" w:eastAsia="Times New Roman" w:hAnsi="Times New Roman" w:cs="Times New Roman"/>
+          <w:sz w:val="28"/>
+          <w:szCs w:val="28"/>
+          <w:lang w:eastAsia="uk-UA"/>
+        </w:rPr>
+        <w:t>ться в базі даних.</w:t>
       </w:r>
     </w:p>
     <w:p>
@@ -1931,6 +2133,7 @@
           <w:szCs w:val="28"/>
           <w:lang w:eastAsia="uk-UA"/>
         </w:rPr>
+        <w:lastRenderedPageBreak/>
         <w:t>US4: Управління категоріями</w:t>
       </w:r>
     </w:p>
@@ -1982,7 +2185,6 @@
           <w:szCs w:val="28"/>
           <w:lang w:eastAsia="uk-UA"/>
         </w:rPr>
-        <w:lastRenderedPageBreak/>
         <w:t>US5: Генерація статистичних звітів</w:t>
       </w:r>
     </w:p>
@@ -2704,6 +2906,7 @@
           <w:szCs w:val="28"/>
           <w:lang w:eastAsia="uk-UA"/>
         </w:rPr>
+        <w:lastRenderedPageBreak/>
         <w:t>Захист від несанкціонованого доступу до бази даних.</w:t>
       </w:r>
     </w:p>
@@ -2751,7 +2954,6 @@
           <w:szCs w:val="28"/>
           <w:lang w:eastAsia="uk-UA"/>
         </w:rPr>
-        <w:lastRenderedPageBreak/>
         <w:t xml:space="preserve">Підтримка основних версій </w:t>
       </w:r>
       <w:proofErr w:type="spellStart"/>
@@ -9617,6 +9819,7 @@
   <w:style w:type="paragraph" w:default="1" w:styleId="a">
     <w:name w:val="Normal"/>
     <w:qFormat/>
+    <w:rsid w:val="00E132D9"/>
   </w:style>
   <w:style w:type="paragraph" w:styleId="1">
     <w:name w:val="heading 1"/>

</xml_diff>